<commit_message>
Conclusion changes, Added limitations
</commit_message>
<xml_diff>
--- a/A2/Report/Conclusion.docx
+++ b/A2/Report/Conclusion.docx
@@ -23,22 +23,50 @@
         <w:t>sales value in total.  Although the Wollongong store is the worst performing store overall, Ms.  Jones outperforms all other staff members in total sale value, even when considering the discounted rate which was applied in this analysis.  In addition to this, Ms.  Jones placed second in average value per sales, approximately $4.00 behind first place, Ms.  Nicole Hernandez from the Broken Hill store with an average sale of $138.40.</w:t>
       </w:r>
     </w:p>
+    <w:p/>
     <w:p>
       <w:r>
+        <w:lastRenderedPageBreak/>
         <w:t>After carefully considering the aforementioned key metrics and reviewing the results, we can conclude</w:t>
       </w:r>
       <w:r>
-        <w:t xml:space="preserve"> that out of the 10 offices that are under observation the results point to us closing down </w:t>
-      </w:r>
-      <w:r>
-        <w:lastRenderedPageBreak/>
-        <w:t xml:space="preserve">the Wollongong branch. This result was not take lightly as a lot of collaboration with throughout the analytics team reviewing the data. The Wollongong office was the worst performer </w:t>
+        <w:t xml:space="preserve"> that out of the 10 offices that are under observation the results point to us closing down the Wollongong branch. This result was not take</w:t>
+      </w:r>
+      <w:r>
+        <w:t>n</w:t>
+      </w:r>
+      <w:r>
+        <w:t xml:space="preserve"> lightly</w:t>
+      </w:r>
+      <w:r>
+        <w:t xml:space="preserve"> as a lot of collaboration within</w:t>
+      </w:r>
+      <w:r>
+        <w:t xml:space="preserve"> the analytics team reviewing the data</w:t>
+      </w:r>
+      <w:r>
+        <w:t xml:space="preserve"> to provide accuracy</w:t>
+      </w:r>
+      <w:r>
+        <w:t xml:space="preserve">. The Wollongong office was the worst performer </w:t>
       </w:r>
       <w:r>
         <w:t>$891,871.68 in revenue, $42,395.79 behind the second worst performing  store</w:t>
       </w:r>
       <w:r>
-        <w:t xml:space="preserve">. The 2018 predictions were also taken in to consideration when trying to come to a conclusion and it could be seen that even when Wollongong was predicted to make an improvement in 2018 over 2017 it was still lower than the predicted of the second worst store Dubbo. Upon this decision we believe that if the Wollongong office was to be closed then we would recommend that </w:t>
+        <w:t>. The 2018 predictions were also taken in to consideration when trying to come to a conclusion and it could be seen that even when Wollongong was predicted to make an improvement</w:t>
+      </w:r>
+      <w:r>
+        <w:t xml:space="preserve"> in sales</w:t>
+      </w:r>
+      <w:r>
+        <w:t xml:space="preserve"> in 2018 over 2017 it was still lower than the predicted</w:t>
+      </w:r>
+      <w:r>
+        <w:t xml:space="preserve"> sales data</w:t>
+      </w:r>
+      <w:r>
+        <w:t xml:space="preserve"> of the second worst store Dubbo. Upon this decision we believe that if the Wollongong office was to be closed then we would recommend that </w:t>
       </w:r>
       <w:r>
         <w:t>BIA Incorporated</w:t>
@@ -68,19 +96,87 @@
         <w:t>BIA Incorporated</w:t>
       </w:r>
       <w:r>
+        <w:t xml:space="preserve">  and in 2017 was the staff member </w:t>
+      </w:r>
+      <w:r>
+        <w:t xml:space="preserve">who </w:t>
+      </w:r>
+      <w:r>
+        <w:t>made the most revenue for the company</w:t>
+      </w:r>
+      <w:r>
+        <w:t xml:space="preserve"> as a whole</w:t>
+      </w:r>
+      <w:r>
+        <w:t>.</w:t>
+      </w:r>
+      <w:r>
         <w:t xml:space="preserve"> </w:t>
       </w:r>
-      <w:r>
-        <w:t xml:space="preserve"> and in 2017 was the staff member </w:t>
-      </w:r>
-      <w:r>
-        <w:t xml:space="preserve">who </w:t>
-      </w:r>
-      <w:r>
-        <w:t>made the most revenue for the company.</w:t>
+    </w:p>
+    <w:p/>
+    <w:p>
+      <w:r>
+        <w:t>Limitations of the report</w:t>
+      </w:r>
+    </w:p>
+    <w:p>
+      <w:r>
+        <w:t xml:space="preserve">We cannot provide any information on profit as there is no expenditure data given. </w:t>
+      </w:r>
+    </w:p>
+    <w:p>
+      <w:r>
+        <w:t xml:space="preserve">We were only given 1 </w:t>
+      </w:r>
+      <w:r>
+        <w:t>years’ worth</w:t>
+      </w:r>
+      <w:r>
+        <w:t xml:space="preserve"> of data to predict the next </w:t>
+      </w:r>
+      <w:r>
+        <w:t>year’s</w:t>
+      </w:r>
+      <w:r>
+        <w:t xml:space="preserve"> sales values per store. We were also only given 1 </w:t>
+      </w:r>
+      <w:r>
+        <w:t>years’ worth</w:t>
+      </w:r>
+      <w:r>
+        <w:t xml:space="preserve"> of data as a basis to recommend shutting down an office. We do not know if </w:t>
+      </w:r>
+      <w:r>
+        <w:t>Wollongong’s</w:t>
+      </w:r>
+      <w:r>
+        <w:t xml:space="preserve"> poor performance is due to it only being a new store that opened at the </w:t>
+      </w:r>
+      <w:r>
+        <w:t>beginning</w:t>
+      </w:r>
+      <w:r>
+        <w:t xml:space="preserve"> of the 2017 or some other factor. </w:t>
+      </w:r>
+    </w:p>
+    <w:p>
+      <w:r>
+        <w:t>We cannot provide information on cost per employee/the revenue they made to see if they are worth keeping, due to a lack of staff expenditure data.</w:t>
+      </w:r>
+    </w:p>
+    <w:p>
+      <w:r>
+        <w:t xml:space="preserve">We cannot provide recommendations on </w:t>
+      </w:r>
+      <w:r>
+        <w:t>which</w:t>
       </w:r>
       <w:bookmarkStart w:id="0" w:name="_GoBack"/>
       <w:bookmarkEnd w:id="0"/>
+      <w:r>
+        <w:t xml:space="preserve"> item to remove or market harder based on profit margin as we have no initial cost of the items. </w:t>
+      </w:r>
     </w:p>
     <w:sectPr>
       <w:pgSz w:w="11906" w:h="16838"/>

</xml_diff>